<commit_message>
docs: finish plan for sprint 3.
</commit_message>
<xml_diff>
--- a/迭代计划_sprint3.docx
+++ b/迭代计划_sprint3.docx
@@ -39,7 +39,49 @@
           <w:rFonts w:ascii="宋体" w:hint="eastAsia"/>
           <w:szCs w:val="21"/>
         </w:rPr>
-        <w:t xml:space="preserve">　　　　　　　　　　　　　制定日期：202</w:t>
+        <w:t xml:space="preserve">　　　　　　　　　　　　　</w:t>
+      </w:r>
+      <w:r>
+        <w:rPr>
+          <w:rFonts w:ascii="宋体"/>
+          <w:szCs w:val="21"/>
+        </w:rPr>
+        <w:tab/>
+      </w:r>
+      <w:r>
+        <w:rPr>
+          <w:rFonts w:ascii="宋体"/>
+          <w:szCs w:val="21"/>
+        </w:rPr>
+        <w:tab/>
+      </w:r>
+      <w:r>
+        <w:rPr>
+          <w:rFonts w:ascii="宋体"/>
+          <w:szCs w:val="21"/>
+        </w:rPr>
+        <w:tab/>
+      </w:r>
+      <w:r>
+        <w:rPr>
+          <w:rFonts w:ascii="宋体"/>
+          <w:szCs w:val="21"/>
+        </w:rPr>
+        <w:tab/>
+      </w:r>
+      <w:r>
+        <w:rPr>
+          <w:rFonts w:ascii="宋体"/>
+          <w:szCs w:val="21"/>
+        </w:rPr>
+        <w:tab/>
+      </w:r>
+      <w:r>
+        <w:rPr>
+          <w:rFonts w:ascii="宋体" w:hint="eastAsia"/>
+          <w:szCs w:val="21"/>
+        </w:rPr>
+        <w:t>制定日期：202</w:t>
       </w:r>
       <w:r>
         <w:rPr>
@@ -74,7 +116,7 @@
           <w:rFonts w:ascii="宋体"/>
           <w:szCs w:val="21"/>
         </w:rPr>
-        <w:t>1</w:t>
+        <w:t>22</w:t>
       </w:r>
       <w:r>
         <w:rPr>
@@ -579,6 +621,14 @@
                       <w:sz w:val="21"/>
                       <w:szCs w:val="21"/>
                     </w:rPr>
+                    <w:t>数据上传功能的</w:t>
+                  </w:r>
+                  <w:r>
+                    <w:rPr>
+                      <w:rFonts w:hint="eastAsia"/>
+                      <w:sz w:val="21"/>
+                      <w:szCs w:val="21"/>
+                    </w:rPr>
                     <w:t>云端</w:t>
                   </w:r>
                   <w:r>
@@ -587,7 +637,7 @@
                       <w:sz w:val="21"/>
                       <w:szCs w:val="21"/>
                     </w:rPr>
-                    <w:t>实现对边缘端的注册和管理</w:t>
+                    <w:t>与边缘端接口</w:t>
                   </w:r>
                 </w:p>
               </w:tc>
@@ -636,6 +686,31 @@
                   </w:r>
                   <w:r>
                     <w:rPr>
+                      <w:rFonts w:hint="eastAsia"/>
+                      <w:szCs w:val="21"/>
+                    </w:rPr>
+                    <w:t>2</w:t>
+                  </w:r>
+                  <w:r>
+                    <w:rPr>
+                      <w:szCs w:val="21"/>
+                    </w:rPr>
+                    <w:t>2</w:t>
+                  </w:r>
+                  <w:r>
+                    <w:rPr>
+                      <w:szCs w:val="21"/>
+                    </w:rPr>
+                    <w:t>日</w:t>
+                  </w:r>
+                  <w:r>
+                    <w:rPr>
+                      <w:szCs w:val="21"/>
+                    </w:rPr>
+                    <w:t>~202</w:t>
+                  </w:r>
+                  <w:r>
+                    <w:rPr>
                       <w:szCs w:val="21"/>
                     </w:rPr>
                     <w:t>1</w:t>
@@ -644,13 +719,7 @@
                     <w:rPr>
                       <w:szCs w:val="21"/>
                     </w:rPr>
-                    <w:t>日</w:t>
-                  </w:r>
-                  <w:r>
-                    <w:rPr>
-                      <w:szCs w:val="21"/>
-                    </w:rPr>
-                    <w:t>~202</w:t>
+                    <w:t>年</w:t>
                   </w:r>
                   <w:r>
                     <w:rPr>
@@ -662,31 +731,26 @@
                     <w:rPr>
                       <w:szCs w:val="21"/>
                     </w:rPr>
-                    <w:t>年</w:t>
-                  </w:r>
-                  <w:r>
-                    <w:rPr>
-                      <w:szCs w:val="21"/>
-                    </w:rPr>
                     <w:t>1</w:t>
                   </w:r>
                   <w:r>
                     <w:rPr>
                       <w:szCs w:val="21"/>
                     </w:rPr>
-                    <w:t>1</w:t>
-                  </w:r>
-                  <w:r>
-                    <w:rPr>
-                      <w:szCs w:val="21"/>
-                    </w:rPr>
                     <w:t>月</w:t>
                   </w:r>
                   <w:r>
                     <w:rPr>
-                      <w:szCs w:val="21"/>
-                    </w:rPr>
-                    <w:t>7</w:t>
+                      <w:rFonts w:hint="eastAsia"/>
+                      <w:szCs w:val="21"/>
+                    </w:rPr>
+                    <w:t>2</w:t>
+                  </w:r>
+                  <w:r>
+                    <w:rPr>
+                      <w:szCs w:val="21"/>
+                    </w:rPr>
+                    <w:t>6</w:t>
                   </w:r>
                   <w:r>
                     <w:rPr>
@@ -773,7 +837,15 @@
                       <w:sz w:val="21"/>
                       <w:szCs w:val="21"/>
                     </w:rPr>
-                    <w:t>边缘端实现设备的数据采集</w:t>
+                    <w:t>边缘端实现设备</w:t>
+                  </w:r>
+                  <w:r>
+                    <w:rPr>
+                      <w:rFonts w:hint="eastAsia"/>
+                      <w:sz w:val="21"/>
+                      <w:szCs w:val="21"/>
+                    </w:rPr>
+                    <w:t>的状态可视化</w:t>
                   </w:r>
                 </w:p>
               </w:tc>
@@ -816,9 +888,16 @@
                   </w:r>
                   <w:r>
                     <w:rPr>
-                      <w:szCs w:val="21"/>
-                    </w:rPr>
-                    <w:t>1</w:t>
+                      <w:rFonts w:hint="eastAsia"/>
+                      <w:szCs w:val="21"/>
+                    </w:rPr>
+                    <w:t>2</w:t>
+                  </w:r>
+                  <w:r>
+                    <w:rPr>
+                      <w:szCs w:val="21"/>
+                    </w:rPr>
+                    <w:t>2</w:t>
                   </w:r>
                   <w:r>
                     <w:rPr>
@@ -852,9 +931,16 @@
                   </w:r>
                   <w:r>
                     <w:rPr>
-                      <w:szCs w:val="21"/>
-                    </w:rPr>
-                    <w:t>7</w:t>
+                      <w:rFonts w:hint="eastAsia"/>
+                      <w:szCs w:val="21"/>
+                    </w:rPr>
+                    <w:t>2</w:t>
+                  </w:r>
+                  <w:r>
+                    <w:rPr>
+                      <w:szCs w:val="21"/>
+                    </w:rPr>
+                    <w:t>6</w:t>
                   </w:r>
                   <w:r>
                     <w:rPr>
@@ -882,7 +968,7 @@
                       <w:rFonts w:hint="eastAsia"/>
                       <w:szCs w:val="21"/>
                     </w:rPr>
-                    <w:t>董彦君</w:t>
+                    <w:t>江嘉晋</w:t>
                   </w:r>
                   <w:r>
                     <w:rPr>
@@ -938,7 +1024,31 @@
                       <w:sz w:val="21"/>
                       <w:szCs w:val="21"/>
                     </w:rPr>
-                    <w:t>云端实现边缘端上传的数据包管理</w:t>
+                    <w:t>边缘端实现采集数据</w:t>
+                  </w:r>
+                  <w:r>
+                    <w:rPr>
+                      <w:rFonts w:hint="eastAsia"/>
+                      <w:sz w:val="21"/>
+                      <w:szCs w:val="21"/>
+                    </w:rPr>
+                    <w:t>的</w:t>
+                  </w:r>
+                  <w:r>
+                    <w:rPr>
+                      <w:rFonts w:hint="eastAsia"/>
+                      <w:sz w:val="21"/>
+                      <w:szCs w:val="21"/>
+                    </w:rPr>
+                    <w:t>管理</w:t>
+                  </w:r>
+                  <w:r>
+                    <w:rPr>
+                      <w:rFonts w:hint="eastAsia"/>
+                      <w:sz w:val="21"/>
+                      <w:szCs w:val="21"/>
+                    </w:rPr>
+                    <w:t>与显示</w:t>
                   </w:r>
                 </w:p>
               </w:tc>
@@ -981,9 +1091,16 @@
                   </w:r>
                   <w:r>
                     <w:rPr>
-                      <w:szCs w:val="21"/>
-                    </w:rPr>
-                    <w:t>8</w:t>
+                      <w:rFonts w:hint="eastAsia"/>
+                      <w:szCs w:val="21"/>
+                    </w:rPr>
+                    <w:t>2</w:t>
+                  </w:r>
+                  <w:r>
+                    <w:rPr>
+                      <w:szCs w:val="21"/>
+                    </w:rPr>
+                    <w:t>2</w:t>
                   </w:r>
                   <w:r>
                     <w:rPr>
@@ -1017,9 +1134,16 @@
                   </w:r>
                   <w:r>
                     <w:rPr>
-                      <w:szCs w:val="21"/>
-                    </w:rPr>
-                    <w:t>15</w:t>
+                      <w:rFonts w:hint="eastAsia"/>
+                      <w:szCs w:val="21"/>
+                    </w:rPr>
+                    <w:t>2</w:t>
+                  </w:r>
+                  <w:r>
+                    <w:rPr>
+                      <w:szCs w:val="21"/>
+                    </w:rPr>
+                    <w:t>6</w:t>
                   </w:r>
                   <w:r>
                     <w:rPr>
@@ -1047,14 +1171,7 @@
                       <w:rFonts w:hint="eastAsia"/>
                       <w:szCs w:val="21"/>
                     </w:rPr>
-                    <w:t>张俸铭、</w:t>
-                  </w:r>
-                  <w:r>
-                    <w:rPr>
-                      <w:rFonts w:hint="eastAsia"/>
-                      <w:szCs w:val="21"/>
-                    </w:rPr>
-                    <w:t>董彦君</w:t>
+                    <w:t>江嘉晋、芮召普</w:t>
                   </w:r>
                 </w:p>
               </w:tc>
@@ -1102,21 +1219,21 @@
                       <w:rFonts w:hint="eastAsia"/>
                       <w:szCs w:val="21"/>
                     </w:rPr>
-                    <w:t>边缘端实现设备</w:t>
-                  </w:r>
-                  <w:r>
-                    <w:rPr>
-                      <w:rFonts w:hint="eastAsia"/>
-                      <w:szCs w:val="21"/>
-                    </w:rPr>
-                    <w:t>的</w:t>
-                  </w:r>
-                  <w:r>
-                    <w:rPr>
-                      <w:rFonts w:hint="eastAsia"/>
-                      <w:szCs w:val="21"/>
-                    </w:rPr>
-                    <w:t>管理和详情展示</w:t>
+                    <w:t>云端实现流程配置与下发</w:t>
+                  </w:r>
+                  <w:r>
+                    <w:rPr>
+                      <w:rFonts w:hint="eastAsia"/>
+                      <w:szCs w:val="21"/>
+                    </w:rPr>
+                    <w:t>模块</w:t>
+                  </w:r>
+                  <w:r>
+                    <w:rPr>
+                      <w:rFonts w:hint="eastAsia"/>
+                      <w:szCs w:val="21"/>
+                    </w:rPr>
+                    <w:t>前端</w:t>
                   </w:r>
                 </w:p>
               </w:tc>
@@ -1159,9 +1276,16 @@
                   </w:r>
                   <w:r>
                     <w:rPr>
-                      <w:szCs w:val="21"/>
-                    </w:rPr>
-                    <w:t>8</w:t>
+                      <w:rFonts w:hint="eastAsia"/>
+                      <w:szCs w:val="21"/>
+                    </w:rPr>
+                    <w:t>2</w:t>
+                  </w:r>
+                  <w:r>
+                    <w:rPr>
+                      <w:szCs w:val="21"/>
+                    </w:rPr>
+                    <w:t>7</w:t>
                   </w:r>
                   <w:r>
                     <w:rPr>
@@ -1185,7 +1309,13 @@
                     <w:rPr>
                       <w:szCs w:val="21"/>
                     </w:rPr>
-                    <w:t>11</w:t>
+                    <w:t>1</w:t>
+                  </w:r>
+                  <w:r>
+                    <w:rPr>
+                      <w:szCs w:val="21"/>
+                    </w:rPr>
+                    <w:t>2</w:t>
                   </w:r>
                   <w:r>
                     <w:rPr>
@@ -1195,9 +1325,10 @@
                   </w:r>
                   <w:r>
                     <w:rPr>
-                      <w:szCs w:val="21"/>
-                    </w:rPr>
-                    <w:t>15</w:t>
+                      <w:rFonts w:hint="eastAsia"/>
+                      <w:szCs w:val="21"/>
+                    </w:rPr>
+                    <w:t>3</w:t>
                   </w:r>
                   <w:r>
                     <w:rPr>
@@ -1225,7 +1356,7 @@
                       <w:rFonts w:hint="eastAsia"/>
                       <w:szCs w:val="21"/>
                     </w:rPr>
-                    <w:t>芮召普、江嘉晋</w:t>
+                    <w:t>张俸铭</w:t>
                   </w:r>
                 </w:p>
               </w:tc>
@@ -1273,14 +1404,21 @@
                       <w:rFonts w:hint="eastAsia"/>
                       <w:szCs w:val="21"/>
                     </w:rPr>
-                    <w:t>进行代码测试并发布版本</w:t>
-                  </w:r>
-                  <w:r>
-                    <w:rPr>
-                      <w:rFonts w:hint="eastAsia"/>
-                      <w:szCs w:val="21"/>
-                    </w:rPr>
-                    <w:t>1</w:t>
+                    <w:t>云</w:t>
+                  </w:r>
+                  <w:r>
+                    <w:rPr>
+                      <w:rFonts w:hint="eastAsia"/>
+                      <w:szCs w:val="21"/>
+                    </w:rPr>
+                    <w:t>端实现</w:t>
+                  </w:r>
+                  <w:r>
+                    <w:rPr>
+                      <w:rFonts w:hint="eastAsia"/>
+                      <w:szCs w:val="21"/>
+                    </w:rPr>
+                    <w:t>协议语义化模块前端</w:t>
                   </w:r>
                 </w:p>
               </w:tc>
@@ -1326,37 +1464,43 @@
                       <w:rFonts w:hint="eastAsia"/>
                       <w:szCs w:val="21"/>
                     </w:rPr>
+                    <w:t>2</w:t>
+                  </w:r>
+                  <w:r>
+                    <w:rPr>
+                      <w:szCs w:val="21"/>
+                    </w:rPr>
+                    <w:t>7</w:t>
+                  </w:r>
+                  <w:r>
+                    <w:rPr>
+                      <w:szCs w:val="21"/>
+                    </w:rPr>
+                    <w:t>日</w:t>
+                  </w:r>
+                  <w:r>
+                    <w:rPr>
+                      <w:szCs w:val="21"/>
+                    </w:rPr>
+                    <w:t>~2021</w:t>
+                  </w:r>
+                  <w:r>
+                    <w:rPr>
+                      <w:szCs w:val="21"/>
+                    </w:rPr>
+                    <w:t>年</w:t>
+                  </w:r>
+                  <w:r>
+                    <w:rPr>
+                      <w:szCs w:val="21"/>
+                    </w:rPr>
                     <w:t>1</w:t>
                   </w:r>
                   <w:r>
                     <w:rPr>
                       <w:szCs w:val="21"/>
                     </w:rPr>
-                    <w:t>6</w:t>
-                  </w:r>
-                  <w:r>
-                    <w:rPr>
-                      <w:szCs w:val="21"/>
-                    </w:rPr>
-                    <w:t>日</w:t>
-                  </w:r>
-                  <w:r>
-                    <w:rPr>
-                      <w:szCs w:val="21"/>
-                    </w:rPr>
-                    <w:t>~2021</w:t>
-                  </w:r>
-                  <w:r>
-                    <w:rPr>
-                      <w:szCs w:val="21"/>
-                    </w:rPr>
-                    <w:t>年</w:t>
-                  </w:r>
-                  <w:r>
-                    <w:rPr>
-                      <w:szCs w:val="21"/>
-                    </w:rPr>
-                    <w:t>11</w:t>
+                    <w:t>2</w:t>
                   </w:r>
                   <w:r>
                     <w:rPr>
@@ -1367,12 +1511,6 @@
                   <w:r>
                     <w:rPr>
                       <w:rFonts w:hint="eastAsia"/>
-                      <w:szCs w:val="21"/>
-                    </w:rPr>
-                    <w:t>2</w:t>
-                  </w:r>
-                  <w:r>
-                    <w:rPr>
                       <w:szCs w:val="21"/>
                     </w:rPr>
                     <w:t>1</w:t>
@@ -1405,19 +1543,1071 @@
                     </w:rPr>
                     <w:t>董彦君</w:t>
                   </w:r>
-                  <w:r>
-                    <w:rPr>
-                      <w:rFonts w:hint="eastAsia"/>
-                      <w:szCs w:val="21"/>
-                    </w:rPr>
-                    <w:t>、张俸铭</w:t>
-                  </w:r>
-                  <w:r>
-                    <w:rPr>
-                      <w:rFonts w:hint="eastAsia"/>
-                      <w:szCs w:val="21"/>
-                    </w:rPr>
-                    <w:t>、芮召普、江嘉晋</w:t>
+                </w:p>
+              </w:tc>
+            </w:tr>
+            <w:tr>
+              <w:tc>
+                <w:tcPr>
+                  <w:tcW w:w="704" w:type="dxa"/>
+                  <w:shd w:val="clear" w:color="auto" w:fill="auto"/>
+                </w:tcPr>
+                <w:p>
+                  <w:pPr>
+                    <w:adjustRightInd w:val="0"/>
+                    <w:snapToGrid w:val="0"/>
+                    <w:spacing w:line="460" w:lineRule="atLeast"/>
+                    <w:rPr>
+                      <w:szCs w:val="21"/>
+                    </w:rPr>
+                  </w:pPr>
+                  <w:r>
+                    <w:rPr>
+                      <w:rFonts w:hint="eastAsia"/>
+                      <w:szCs w:val="21"/>
+                    </w:rPr>
+                    <w:t>6</w:t>
+                  </w:r>
+                </w:p>
+              </w:tc>
+              <w:tc>
+                <w:tcPr>
+                  <w:tcW w:w="3476" w:type="dxa"/>
+                  <w:shd w:val="clear" w:color="auto" w:fill="auto"/>
+                </w:tcPr>
+                <w:p>
+                  <w:pPr>
+                    <w:adjustRightInd w:val="0"/>
+                    <w:snapToGrid w:val="0"/>
+                    <w:spacing w:line="460" w:lineRule="atLeast"/>
+                    <w:rPr>
+                      <w:szCs w:val="21"/>
+                    </w:rPr>
+                  </w:pPr>
+                  <w:r>
+                    <w:rPr>
+                      <w:rFonts w:hint="eastAsia"/>
+                      <w:szCs w:val="21"/>
+                    </w:rPr>
+                    <w:t>边缘端实现</w:t>
+                  </w:r>
+                  <w:r>
+                    <w:rPr>
+                      <w:rFonts w:hint="eastAsia"/>
+                      <w:szCs w:val="21"/>
+                    </w:rPr>
+                    <w:t>流程控制</w:t>
+                  </w:r>
+                  <w:r>
+                    <w:rPr>
+                      <w:rFonts w:hint="eastAsia"/>
+                      <w:szCs w:val="21"/>
+                    </w:rPr>
+                    <w:t>模块前端</w:t>
+                  </w:r>
+                </w:p>
+              </w:tc>
+              <w:tc>
+                <w:tcPr>
+                  <w:tcW w:w="2091" w:type="dxa"/>
+                  <w:shd w:val="clear" w:color="auto" w:fill="auto"/>
+                </w:tcPr>
+                <w:p>
+                  <w:pPr>
+                    <w:pStyle w:val="1"/>
+                    <w:ind w:firstLineChars="0" w:firstLine="0"/>
+                    <w:rPr>
+                      <w:szCs w:val="21"/>
+                    </w:rPr>
+                  </w:pPr>
+                  <w:r>
+                    <w:rPr>
+                      <w:szCs w:val="21"/>
+                    </w:rPr>
+                    <w:t>2021</w:t>
+                  </w:r>
+                  <w:r>
+                    <w:rPr>
+                      <w:szCs w:val="21"/>
+                    </w:rPr>
+                    <w:t>年</w:t>
+                  </w:r>
+                  <w:r>
+                    <w:rPr>
+                      <w:szCs w:val="21"/>
+                    </w:rPr>
+                    <w:t>11</w:t>
+                  </w:r>
+                  <w:r>
+                    <w:rPr>
+                      <w:szCs w:val="21"/>
+                    </w:rPr>
+                    <w:t>月</w:t>
+                  </w:r>
+                  <w:r>
+                    <w:rPr>
+                      <w:rFonts w:hint="eastAsia"/>
+                      <w:szCs w:val="21"/>
+                    </w:rPr>
+                    <w:t>2</w:t>
+                  </w:r>
+                  <w:r>
+                    <w:rPr>
+                      <w:szCs w:val="21"/>
+                    </w:rPr>
+                    <w:t>7</w:t>
+                  </w:r>
+                  <w:r>
+                    <w:rPr>
+                      <w:szCs w:val="21"/>
+                    </w:rPr>
+                    <w:t>日</w:t>
+                  </w:r>
+                  <w:r>
+                    <w:rPr>
+                      <w:szCs w:val="21"/>
+                    </w:rPr>
+                    <w:t>~2021</w:t>
+                  </w:r>
+                  <w:r>
+                    <w:rPr>
+                      <w:szCs w:val="21"/>
+                    </w:rPr>
+                    <w:t>年</w:t>
+                  </w:r>
+                  <w:r>
+                    <w:rPr>
+                      <w:szCs w:val="21"/>
+                    </w:rPr>
+                    <w:t>12</w:t>
+                  </w:r>
+                  <w:r>
+                    <w:rPr>
+                      <w:szCs w:val="21"/>
+                    </w:rPr>
+                    <w:t>月</w:t>
+                  </w:r>
+                  <w:r>
+                    <w:rPr>
+                      <w:rFonts w:hint="eastAsia"/>
+                      <w:szCs w:val="21"/>
+                    </w:rPr>
+                    <w:t>9</w:t>
+                  </w:r>
+                  <w:r>
+                    <w:rPr>
+                      <w:szCs w:val="21"/>
+                    </w:rPr>
+                    <w:t>日</w:t>
+                  </w:r>
+                </w:p>
+              </w:tc>
+              <w:tc>
+                <w:tcPr>
+                  <w:tcW w:w="2091" w:type="dxa"/>
+                  <w:shd w:val="clear" w:color="auto" w:fill="auto"/>
+                </w:tcPr>
+                <w:p>
+                  <w:pPr>
+                    <w:pStyle w:val="1"/>
+                    <w:ind w:firstLineChars="0" w:firstLine="0"/>
+                    <w:rPr>
+                      <w:szCs w:val="21"/>
+                    </w:rPr>
+                  </w:pPr>
+                  <w:r>
+                    <w:rPr>
+                      <w:rFonts w:hint="eastAsia"/>
+                      <w:szCs w:val="21"/>
+                    </w:rPr>
+                    <w:t>江嘉晋</w:t>
+                  </w:r>
+                </w:p>
+              </w:tc>
+            </w:tr>
+            <w:tr>
+              <w:tc>
+                <w:tcPr>
+                  <w:tcW w:w="704" w:type="dxa"/>
+                  <w:shd w:val="clear" w:color="auto" w:fill="auto"/>
+                </w:tcPr>
+                <w:p>
+                  <w:pPr>
+                    <w:adjustRightInd w:val="0"/>
+                    <w:snapToGrid w:val="0"/>
+                    <w:spacing w:line="460" w:lineRule="atLeast"/>
+                    <w:rPr>
+                      <w:szCs w:val="21"/>
+                    </w:rPr>
+                  </w:pPr>
+                  <w:r>
+                    <w:rPr>
+                      <w:rFonts w:hint="eastAsia"/>
+                      <w:szCs w:val="21"/>
+                    </w:rPr>
+                    <w:t>7</w:t>
+                  </w:r>
+                </w:p>
+              </w:tc>
+              <w:tc>
+                <w:tcPr>
+                  <w:tcW w:w="3476" w:type="dxa"/>
+                  <w:shd w:val="clear" w:color="auto" w:fill="auto"/>
+                </w:tcPr>
+                <w:p>
+                  <w:pPr>
+                    <w:adjustRightInd w:val="0"/>
+                    <w:snapToGrid w:val="0"/>
+                    <w:spacing w:line="460" w:lineRule="atLeast"/>
+                    <w:rPr>
+                      <w:szCs w:val="21"/>
+                    </w:rPr>
+                  </w:pPr>
+                  <w:r>
+                    <w:rPr>
+                      <w:rFonts w:hint="eastAsia"/>
+                      <w:szCs w:val="21"/>
+                    </w:rPr>
+                    <w:t>边</w:t>
+                  </w:r>
+                  <w:r>
+                    <w:rPr>
+                      <w:rFonts w:hint="eastAsia"/>
+                      <w:szCs w:val="21"/>
+                    </w:rPr>
+                    <w:t>缘</w:t>
+                  </w:r>
+                  <w:r>
+                    <w:rPr>
+                      <w:rFonts w:hint="eastAsia"/>
+                      <w:szCs w:val="21"/>
+                    </w:rPr>
+                    <w:t>端实现</w:t>
+                  </w:r>
+                  <w:r>
+                    <w:rPr>
+                      <w:rFonts w:hint="eastAsia"/>
+                      <w:szCs w:val="21"/>
+                    </w:rPr>
+                    <w:t>流程控制</w:t>
+                  </w:r>
+                  <w:r>
+                    <w:rPr>
+                      <w:rFonts w:hint="eastAsia"/>
+                      <w:szCs w:val="21"/>
+                    </w:rPr>
+                    <w:t>模块</w:t>
+                  </w:r>
+                  <w:r>
+                    <w:rPr>
+                      <w:rFonts w:hint="eastAsia"/>
+                      <w:szCs w:val="21"/>
+                    </w:rPr>
+                    <w:t>后</w:t>
+                  </w:r>
+                  <w:r>
+                    <w:rPr>
+                      <w:rFonts w:hint="eastAsia"/>
+                      <w:szCs w:val="21"/>
+                    </w:rPr>
+                    <w:t>端</w:t>
+                  </w:r>
+                </w:p>
+              </w:tc>
+              <w:tc>
+                <w:tcPr>
+                  <w:tcW w:w="2091" w:type="dxa"/>
+                  <w:shd w:val="clear" w:color="auto" w:fill="auto"/>
+                </w:tcPr>
+                <w:p>
+                  <w:pPr>
+                    <w:pStyle w:val="1"/>
+                    <w:ind w:firstLineChars="0" w:firstLine="0"/>
+                    <w:rPr>
+                      <w:szCs w:val="21"/>
+                    </w:rPr>
+                  </w:pPr>
+                  <w:r>
+                    <w:rPr>
+                      <w:szCs w:val="21"/>
+                    </w:rPr>
+                    <w:t>2021</w:t>
+                  </w:r>
+                  <w:r>
+                    <w:rPr>
+                      <w:szCs w:val="21"/>
+                    </w:rPr>
+                    <w:t>年</w:t>
+                  </w:r>
+                  <w:r>
+                    <w:rPr>
+                      <w:szCs w:val="21"/>
+                    </w:rPr>
+                    <w:t>1</w:t>
+                  </w:r>
+                  <w:r>
+                    <w:rPr>
+                      <w:szCs w:val="21"/>
+                    </w:rPr>
+                    <w:t>1</w:t>
+                  </w:r>
+                  <w:r>
+                    <w:rPr>
+                      <w:szCs w:val="21"/>
+                    </w:rPr>
+                    <w:t>月</w:t>
+                  </w:r>
+                  <w:r>
+                    <w:rPr>
+                      <w:rFonts w:hint="eastAsia"/>
+                      <w:szCs w:val="21"/>
+                    </w:rPr>
+                    <w:t>2</w:t>
+                  </w:r>
+                  <w:r>
+                    <w:rPr>
+                      <w:szCs w:val="21"/>
+                    </w:rPr>
+                    <w:t>7</w:t>
+                  </w:r>
+                  <w:r>
+                    <w:rPr>
+                      <w:szCs w:val="21"/>
+                    </w:rPr>
+                    <w:t>日</w:t>
+                  </w:r>
+                  <w:r>
+                    <w:rPr>
+                      <w:szCs w:val="21"/>
+                    </w:rPr>
+                    <w:t>~2021</w:t>
+                  </w:r>
+                  <w:r>
+                    <w:rPr>
+                      <w:szCs w:val="21"/>
+                    </w:rPr>
+                    <w:t>年</w:t>
+                  </w:r>
+                  <w:r>
+                    <w:rPr>
+                      <w:szCs w:val="21"/>
+                    </w:rPr>
+                    <w:t>12</w:t>
+                  </w:r>
+                  <w:r>
+                    <w:rPr>
+                      <w:szCs w:val="21"/>
+                    </w:rPr>
+                    <w:t>月</w:t>
+                  </w:r>
+                  <w:r>
+                    <w:rPr>
+                      <w:rFonts w:hint="eastAsia"/>
+                      <w:szCs w:val="21"/>
+                    </w:rPr>
+                    <w:t>9</w:t>
+                  </w:r>
+                  <w:r>
+                    <w:rPr>
+                      <w:szCs w:val="21"/>
+                    </w:rPr>
+                    <w:t>日</w:t>
+                  </w:r>
+                </w:p>
+              </w:tc>
+              <w:tc>
+                <w:tcPr>
+                  <w:tcW w:w="2091" w:type="dxa"/>
+                  <w:shd w:val="clear" w:color="auto" w:fill="auto"/>
+                </w:tcPr>
+                <w:p>
+                  <w:pPr>
+                    <w:pStyle w:val="1"/>
+                    <w:ind w:firstLineChars="0" w:firstLine="0"/>
+                    <w:rPr>
+                      <w:szCs w:val="21"/>
+                    </w:rPr>
+                  </w:pPr>
+                  <w:r>
+                    <w:rPr>
+                      <w:rFonts w:hint="eastAsia"/>
+                      <w:szCs w:val="21"/>
+                    </w:rPr>
+                    <w:t>芮召普</w:t>
+                  </w:r>
+                </w:p>
+              </w:tc>
+            </w:tr>
+            <w:tr>
+              <w:tc>
+                <w:tcPr>
+                  <w:tcW w:w="704" w:type="dxa"/>
+                  <w:shd w:val="clear" w:color="auto" w:fill="auto"/>
+                </w:tcPr>
+                <w:p>
+                  <w:pPr>
+                    <w:adjustRightInd w:val="0"/>
+                    <w:snapToGrid w:val="0"/>
+                    <w:spacing w:line="460" w:lineRule="atLeast"/>
+                    <w:rPr>
+                      <w:szCs w:val="21"/>
+                    </w:rPr>
+                  </w:pPr>
+                  <w:r>
+                    <w:rPr>
+                      <w:rFonts w:hint="eastAsia"/>
+                      <w:szCs w:val="21"/>
+                    </w:rPr>
+                    <w:t>8</w:t>
+                  </w:r>
+                </w:p>
+              </w:tc>
+              <w:tc>
+                <w:tcPr>
+                  <w:tcW w:w="3476" w:type="dxa"/>
+                  <w:shd w:val="clear" w:color="auto" w:fill="auto"/>
+                </w:tcPr>
+                <w:p>
+                  <w:pPr>
+                    <w:adjustRightInd w:val="0"/>
+                    <w:snapToGrid w:val="0"/>
+                    <w:spacing w:line="460" w:lineRule="atLeast"/>
+                    <w:rPr>
+                      <w:szCs w:val="21"/>
+                    </w:rPr>
+                  </w:pPr>
+                  <w:r>
+                    <w:rPr>
+                      <w:rFonts w:hint="eastAsia"/>
+                      <w:szCs w:val="21"/>
+                    </w:rPr>
+                    <w:t>云端实现流程下发后端</w:t>
+                  </w:r>
+                </w:p>
+              </w:tc>
+              <w:tc>
+                <w:tcPr>
+                  <w:tcW w:w="2091" w:type="dxa"/>
+                  <w:shd w:val="clear" w:color="auto" w:fill="auto"/>
+                </w:tcPr>
+                <w:p>
+                  <w:pPr>
+                    <w:pStyle w:val="1"/>
+                    <w:ind w:firstLineChars="0" w:firstLine="0"/>
+                    <w:rPr>
+                      <w:szCs w:val="21"/>
+                    </w:rPr>
+                  </w:pPr>
+                  <w:r>
+                    <w:rPr>
+                      <w:szCs w:val="21"/>
+                    </w:rPr>
+                    <w:t>2021</w:t>
+                  </w:r>
+                  <w:r>
+                    <w:rPr>
+                      <w:szCs w:val="21"/>
+                    </w:rPr>
+                    <w:t>年</w:t>
+                  </w:r>
+                  <w:r>
+                    <w:rPr>
+                      <w:szCs w:val="21"/>
+                    </w:rPr>
+                    <w:t>12</w:t>
+                  </w:r>
+                  <w:r>
+                    <w:rPr>
+                      <w:szCs w:val="21"/>
+                    </w:rPr>
+                    <w:t>月</w:t>
+                  </w:r>
+                  <w:r>
+                    <w:rPr>
+                      <w:rFonts w:hint="eastAsia"/>
+                      <w:szCs w:val="21"/>
+                    </w:rPr>
+                    <w:t>4</w:t>
+                  </w:r>
+                  <w:r>
+                    <w:rPr>
+                      <w:szCs w:val="21"/>
+                    </w:rPr>
+                    <w:t>日</w:t>
+                  </w:r>
+                  <w:r>
+                    <w:rPr>
+                      <w:szCs w:val="21"/>
+                    </w:rPr>
+                    <w:t>~2021</w:t>
+                  </w:r>
+                  <w:r>
+                    <w:rPr>
+                      <w:szCs w:val="21"/>
+                    </w:rPr>
+                    <w:t>年</w:t>
+                  </w:r>
+                  <w:r>
+                    <w:rPr>
+                      <w:szCs w:val="21"/>
+                    </w:rPr>
+                    <w:t>12</w:t>
+                  </w:r>
+                  <w:r>
+                    <w:rPr>
+                      <w:szCs w:val="21"/>
+                    </w:rPr>
+                    <w:t>月</w:t>
+                  </w:r>
+                  <w:r>
+                    <w:rPr>
+                      <w:rFonts w:hint="eastAsia"/>
+                      <w:szCs w:val="21"/>
+                    </w:rPr>
+                    <w:t>9</w:t>
+                  </w:r>
+                  <w:r>
+                    <w:rPr>
+                      <w:szCs w:val="21"/>
+                    </w:rPr>
+                    <w:t>日</w:t>
+                  </w:r>
+                </w:p>
+              </w:tc>
+              <w:tc>
+                <w:tcPr>
+                  <w:tcW w:w="2091" w:type="dxa"/>
+                  <w:shd w:val="clear" w:color="auto" w:fill="auto"/>
+                </w:tcPr>
+                <w:p>
+                  <w:pPr>
+                    <w:pStyle w:val="1"/>
+                    <w:ind w:firstLineChars="0" w:firstLine="0"/>
+                    <w:rPr>
+                      <w:szCs w:val="21"/>
+                    </w:rPr>
+                  </w:pPr>
+                  <w:r>
+                    <w:rPr>
+                      <w:rFonts w:hint="eastAsia"/>
+                      <w:szCs w:val="21"/>
+                    </w:rPr>
+                    <w:t>张俸铭</w:t>
+                  </w:r>
+                </w:p>
+              </w:tc>
+            </w:tr>
+            <w:tr>
+              <w:tc>
+                <w:tcPr>
+                  <w:tcW w:w="704" w:type="dxa"/>
+                  <w:shd w:val="clear" w:color="auto" w:fill="auto"/>
+                </w:tcPr>
+                <w:p>
+                  <w:pPr>
+                    <w:adjustRightInd w:val="0"/>
+                    <w:snapToGrid w:val="0"/>
+                    <w:spacing w:line="460" w:lineRule="atLeast"/>
+                    <w:rPr>
+                      <w:szCs w:val="21"/>
+                    </w:rPr>
+                  </w:pPr>
+                  <w:r>
+                    <w:rPr>
+                      <w:rFonts w:hint="eastAsia"/>
+                      <w:szCs w:val="21"/>
+                    </w:rPr>
+                    <w:t>9</w:t>
+                  </w:r>
+                </w:p>
+              </w:tc>
+              <w:tc>
+                <w:tcPr>
+                  <w:tcW w:w="3476" w:type="dxa"/>
+                  <w:shd w:val="clear" w:color="auto" w:fill="auto"/>
+                </w:tcPr>
+                <w:p>
+                  <w:pPr>
+                    <w:adjustRightInd w:val="0"/>
+                    <w:snapToGrid w:val="0"/>
+                    <w:spacing w:line="460" w:lineRule="atLeast"/>
+                    <w:rPr>
+                      <w:szCs w:val="21"/>
+                    </w:rPr>
+                  </w:pPr>
+                  <w:r>
+                    <w:rPr>
+                      <w:rFonts w:hint="eastAsia"/>
+                      <w:szCs w:val="21"/>
+                    </w:rPr>
+                    <w:t>云端实现协议语义化模块后端</w:t>
+                  </w:r>
+                </w:p>
+              </w:tc>
+              <w:tc>
+                <w:tcPr>
+                  <w:tcW w:w="2091" w:type="dxa"/>
+                  <w:shd w:val="clear" w:color="auto" w:fill="auto"/>
+                </w:tcPr>
+                <w:p>
+                  <w:pPr>
+                    <w:pStyle w:val="1"/>
+                    <w:ind w:firstLineChars="0" w:firstLine="0"/>
+                    <w:rPr>
+                      <w:szCs w:val="21"/>
+                    </w:rPr>
+                  </w:pPr>
+                  <w:r>
+                    <w:rPr>
+                      <w:szCs w:val="21"/>
+                    </w:rPr>
+                    <w:t>2021</w:t>
+                  </w:r>
+                  <w:r>
+                    <w:rPr>
+                      <w:szCs w:val="21"/>
+                    </w:rPr>
+                    <w:t>年</w:t>
+                  </w:r>
+                  <w:r>
+                    <w:rPr>
+                      <w:szCs w:val="21"/>
+                    </w:rPr>
+                    <w:t>12</w:t>
+                  </w:r>
+                  <w:r>
+                    <w:rPr>
+                      <w:szCs w:val="21"/>
+                    </w:rPr>
+                    <w:t>月</w:t>
+                  </w:r>
+                  <w:r>
+                    <w:rPr>
+                      <w:rFonts w:hint="eastAsia"/>
+                      <w:szCs w:val="21"/>
+                    </w:rPr>
+                    <w:t>2</w:t>
+                  </w:r>
+                  <w:r>
+                    <w:rPr>
+                      <w:szCs w:val="21"/>
+                    </w:rPr>
+                    <w:t>日</w:t>
+                  </w:r>
+                  <w:r>
+                    <w:rPr>
+                      <w:szCs w:val="21"/>
+                    </w:rPr>
+                    <w:t>~2021</w:t>
+                  </w:r>
+                  <w:r>
+                    <w:rPr>
+                      <w:szCs w:val="21"/>
+                    </w:rPr>
+                    <w:t>年</w:t>
+                  </w:r>
+                  <w:r>
+                    <w:rPr>
+                      <w:szCs w:val="21"/>
+                    </w:rPr>
+                    <w:t>12</w:t>
+                  </w:r>
+                  <w:r>
+                    <w:rPr>
+                      <w:szCs w:val="21"/>
+                    </w:rPr>
+                    <w:t>月</w:t>
+                  </w:r>
+                  <w:r>
+                    <w:rPr>
+                      <w:rFonts w:hint="eastAsia"/>
+                      <w:szCs w:val="21"/>
+                    </w:rPr>
+                    <w:t>4</w:t>
+                  </w:r>
+                  <w:r>
+                    <w:rPr>
+                      <w:szCs w:val="21"/>
+                    </w:rPr>
+                    <w:t>日</w:t>
+                  </w:r>
+                </w:p>
+              </w:tc>
+              <w:tc>
+                <w:tcPr>
+                  <w:tcW w:w="2091" w:type="dxa"/>
+                  <w:shd w:val="clear" w:color="auto" w:fill="auto"/>
+                </w:tcPr>
+                <w:p>
+                  <w:pPr>
+                    <w:pStyle w:val="1"/>
+                    <w:ind w:firstLineChars="0" w:firstLine="0"/>
+                    <w:rPr>
+                      <w:szCs w:val="21"/>
+                    </w:rPr>
+                  </w:pPr>
+                  <w:r>
+                    <w:rPr>
+                      <w:rFonts w:hint="eastAsia"/>
+                      <w:szCs w:val="21"/>
+                    </w:rPr>
+                    <w:t>董彦君</w:t>
+                  </w:r>
+                </w:p>
+              </w:tc>
+            </w:tr>
+            <w:tr>
+              <w:tc>
+                <w:tcPr>
+                  <w:tcW w:w="704" w:type="dxa"/>
+                  <w:shd w:val="clear" w:color="auto" w:fill="auto"/>
+                </w:tcPr>
+                <w:p>
+                  <w:pPr>
+                    <w:adjustRightInd w:val="0"/>
+                    <w:snapToGrid w:val="0"/>
+                    <w:spacing w:line="460" w:lineRule="atLeast"/>
+                    <w:rPr>
+                      <w:szCs w:val="21"/>
+                    </w:rPr>
+                  </w:pPr>
+                  <w:r>
+                    <w:rPr>
+                      <w:rFonts w:hint="eastAsia"/>
+                      <w:szCs w:val="21"/>
+                    </w:rPr>
+                    <w:t>1</w:t>
+                  </w:r>
+                  <w:r>
+                    <w:rPr>
+                      <w:szCs w:val="21"/>
+                    </w:rPr>
+                    <w:t>0</w:t>
+                  </w:r>
+                </w:p>
+              </w:tc>
+              <w:tc>
+                <w:tcPr>
+                  <w:tcW w:w="3476" w:type="dxa"/>
+                  <w:shd w:val="clear" w:color="auto" w:fill="auto"/>
+                </w:tcPr>
+                <w:p>
+                  <w:pPr>
+                    <w:adjustRightInd w:val="0"/>
+                    <w:snapToGrid w:val="0"/>
+                    <w:spacing w:line="460" w:lineRule="atLeast"/>
+                    <w:rPr>
+                      <w:szCs w:val="21"/>
+                    </w:rPr>
+                  </w:pPr>
+                  <w:r>
+                    <w:rPr>
+                      <w:rFonts w:hint="eastAsia"/>
+                      <w:szCs w:val="21"/>
+                    </w:rPr>
+                    <w:t>边端实现流程状态反馈</w:t>
+                  </w:r>
+                </w:p>
+              </w:tc>
+              <w:tc>
+                <w:tcPr>
+                  <w:tcW w:w="2091" w:type="dxa"/>
+                  <w:shd w:val="clear" w:color="auto" w:fill="auto"/>
+                </w:tcPr>
+                <w:p>
+                  <w:pPr>
+                    <w:pStyle w:val="1"/>
+                    <w:ind w:firstLineChars="0" w:firstLine="0"/>
+                    <w:rPr>
+                      <w:szCs w:val="21"/>
+                    </w:rPr>
+                  </w:pPr>
+                  <w:r>
+                    <w:rPr>
+                      <w:szCs w:val="21"/>
+                    </w:rPr>
+                    <w:t>2021</w:t>
+                  </w:r>
+                  <w:r>
+                    <w:rPr>
+                      <w:szCs w:val="21"/>
+                    </w:rPr>
+                    <w:t>年</w:t>
+                  </w:r>
+                  <w:r>
+                    <w:rPr>
+                      <w:szCs w:val="21"/>
+                    </w:rPr>
+                    <w:t>12</w:t>
+                  </w:r>
+                  <w:r>
+                    <w:rPr>
+                      <w:szCs w:val="21"/>
+                    </w:rPr>
+                    <w:t>月</w:t>
+                  </w:r>
+                  <w:r>
+                    <w:rPr>
+                      <w:rFonts w:hint="eastAsia"/>
+                      <w:szCs w:val="21"/>
+                    </w:rPr>
+                    <w:t>5</w:t>
+                  </w:r>
+                  <w:r>
+                    <w:rPr>
+                      <w:szCs w:val="21"/>
+                    </w:rPr>
+                    <w:t>日</w:t>
+                  </w:r>
+                  <w:r>
+                    <w:rPr>
+                      <w:szCs w:val="21"/>
+                    </w:rPr>
+                    <w:t>~2021</w:t>
+                  </w:r>
+                  <w:r>
+                    <w:rPr>
+                      <w:szCs w:val="21"/>
+                    </w:rPr>
+                    <w:t>年</w:t>
+                  </w:r>
+                  <w:r>
+                    <w:rPr>
+                      <w:szCs w:val="21"/>
+                    </w:rPr>
+                    <w:t>12</w:t>
+                  </w:r>
+                  <w:r>
+                    <w:rPr>
+                      <w:szCs w:val="21"/>
+                    </w:rPr>
+                    <w:t>月</w:t>
+                  </w:r>
+                  <w:r>
+                    <w:rPr>
+                      <w:rFonts w:hint="eastAsia"/>
+                      <w:szCs w:val="21"/>
+                    </w:rPr>
+                    <w:t>9</w:t>
+                  </w:r>
+                  <w:r>
+                    <w:rPr>
+                      <w:szCs w:val="21"/>
+                    </w:rPr>
+                    <w:t>日</w:t>
+                  </w:r>
+                </w:p>
+              </w:tc>
+              <w:tc>
+                <w:tcPr>
+                  <w:tcW w:w="2091" w:type="dxa"/>
+                  <w:shd w:val="clear" w:color="auto" w:fill="auto"/>
+                </w:tcPr>
+                <w:p>
+                  <w:pPr>
+                    <w:pStyle w:val="1"/>
+                    <w:ind w:firstLineChars="0" w:firstLine="0"/>
+                    <w:rPr>
+                      <w:szCs w:val="21"/>
+                    </w:rPr>
+                  </w:pPr>
+                  <w:r>
+                    <w:rPr>
+                      <w:rFonts w:hint="eastAsia"/>
+                      <w:szCs w:val="21"/>
+                    </w:rPr>
+                    <w:t>董彦君</w:t>
+                  </w:r>
+                </w:p>
+              </w:tc>
+            </w:tr>
+            <w:tr>
+              <w:tc>
+                <w:tcPr>
+                  <w:tcW w:w="704" w:type="dxa"/>
+                  <w:shd w:val="clear" w:color="auto" w:fill="auto"/>
+                </w:tcPr>
+                <w:p>
+                  <w:pPr>
+                    <w:adjustRightInd w:val="0"/>
+                    <w:snapToGrid w:val="0"/>
+                    <w:spacing w:line="460" w:lineRule="atLeast"/>
+                    <w:rPr>
+                      <w:szCs w:val="21"/>
+                    </w:rPr>
+                  </w:pPr>
+                  <w:r>
+                    <w:rPr>
+                      <w:rFonts w:hint="eastAsia"/>
+                      <w:szCs w:val="21"/>
+                    </w:rPr>
+                    <w:t>1</w:t>
+                  </w:r>
+                  <w:r>
+                    <w:rPr>
+                      <w:szCs w:val="21"/>
+                    </w:rPr>
+                    <w:t>1</w:t>
+                  </w:r>
+                </w:p>
+              </w:tc>
+              <w:tc>
+                <w:tcPr>
+                  <w:tcW w:w="3476" w:type="dxa"/>
+                  <w:shd w:val="clear" w:color="auto" w:fill="auto"/>
+                </w:tcPr>
+                <w:p>
+                  <w:pPr>
+                    <w:adjustRightInd w:val="0"/>
+                    <w:snapToGrid w:val="0"/>
+                    <w:spacing w:line="460" w:lineRule="atLeast"/>
+                    <w:rPr>
+                      <w:szCs w:val="21"/>
+                    </w:rPr>
+                  </w:pPr>
+                  <w:r>
+                    <w:rPr>
+                      <w:rFonts w:hint="eastAsia"/>
+                      <w:szCs w:val="21"/>
+                    </w:rPr>
+                    <w:t>进行代码测试并发布版本</w:t>
+                  </w:r>
+                  <w:r>
+                    <w:rPr>
+                      <w:rFonts w:hint="eastAsia"/>
+                      <w:szCs w:val="21"/>
+                    </w:rPr>
+                    <w:t>2</w:t>
+                  </w:r>
+                </w:p>
+              </w:tc>
+              <w:tc>
+                <w:tcPr>
+                  <w:tcW w:w="2091" w:type="dxa"/>
+                  <w:shd w:val="clear" w:color="auto" w:fill="auto"/>
+                </w:tcPr>
+                <w:p>
+                  <w:pPr>
+                    <w:pStyle w:val="1"/>
+                    <w:ind w:firstLineChars="0" w:firstLine="0"/>
+                    <w:rPr>
+                      <w:szCs w:val="21"/>
+                    </w:rPr>
+                  </w:pPr>
+                  <w:r>
+                    <w:rPr>
+                      <w:szCs w:val="21"/>
+                    </w:rPr>
+                    <w:t>2021</w:t>
+                  </w:r>
+                  <w:r>
+                    <w:rPr>
+                      <w:szCs w:val="21"/>
+                    </w:rPr>
+                    <w:t>年</w:t>
+                  </w:r>
+                  <w:r>
+                    <w:rPr>
+                      <w:szCs w:val="21"/>
+                    </w:rPr>
+                    <w:t>12</w:t>
+                  </w:r>
+                  <w:r>
+                    <w:rPr>
+                      <w:szCs w:val="21"/>
+                    </w:rPr>
+                    <w:t>月</w:t>
+                  </w:r>
+                  <w:r>
+                    <w:rPr>
+                      <w:rFonts w:hint="eastAsia"/>
+                      <w:szCs w:val="21"/>
+                    </w:rPr>
+                    <w:t>1</w:t>
+                  </w:r>
+                  <w:r>
+                    <w:rPr>
+                      <w:szCs w:val="21"/>
+                    </w:rPr>
+                    <w:t>0</w:t>
+                  </w:r>
+                  <w:r>
+                    <w:rPr>
+                      <w:szCs w:val="21"/>
+                    </w:rPr>
+                    <w:t>日</w:t>
+                  </w:r>
+                  <w:r>
+                    <w:rPr>
+                      <w:szCs w:val="21"/>
+                    </w:rPr>
+                    <w:t>~2021</w:t>
+                  </w:r>
+                  <w:r>
+                    <w:rPr>
+                      <w:szCs w:val="21"/>
+                    </w:rPr>
+                    <w:t>年</w:t>
+                  </w:r>
+                  <w:r>
+                    <w:rPr>
+                      <w:szCs w:val="21"/>
+                    </w:rPr>
+                    <w:t>12</w:t>
+                  </w:r>
+                  <w:r>
+                    <w:rPr>
+                      <w:szCs w:val="21"/>
+                    </w:rPr>
+                    <w:t>月</w:t>
+                  </w:r>
+                  <w:r>
+                    <w:rPr>
+                      <w:rFonts w:hint="eastAsia"/>
+                      <w:szCs w:val="21"/>
+                    </w:rPr>
+                    <w:t>1</w:t>
+                  </w:r>
+                  <w:r>
+                    <w:rPr>
+                      <w:szCs w:val="21"/>
+                    </w:rPr>
+                    <w:t>2</w:t>
+                  </w:r>
+                  <w:r>
+                    <w:rPr>
+                      <w:szCs w:val="21"/>
+                    </w:rPr>
+                    <w:t>日</w:t>
+                  </w:r>
+                </w:p>
+              </w:tc>
+              <w:tc>
+                <w:tcPr>
+                  <w:tcW w:w="2091" w:type="dxa"/>
+                  <w:shd w:val="clear" w:color="auto" w:fill="auto"/>
+                </w:tcPr>
+                <w:p>
+                  <w:pPr>
+                    <w:pStyle w:val="1"/>
+                    <w:ind w:firstLineChars="0" w:firstLine="0"/>
+                    <w:rPr>
+                      <w:szCs w:val="21"/>
+                    </w:rPr>
+                  </w:pPr>
+                  <w:r>
+                    <w:rPr>
+                      <w:rFonts w:hint="eastAsia"/>
+                      <w:szCs w:val="21"/>
+                    </w:rPr>
+                    <w:t>董彦君</w:t>
+                  </w:r>
+                  <w:r>
+                    <w:rPr>
+                      <w:rFonts w:hint="eastAsia"/>
+                      <w:szCs w:val="21"/>
+                    </w:rPr>
+                    <w:t>、张俸铭、芮召普、江嘉晋</w:t>
                   </w:r>
                 </w:p>
               </w:tc>
@@ -1530,7 +2720,41 @@
                 <w:rFonts w:hint="eastAsia"/>
                 <w:szCs w:val="21"/>
               </w:rPr>
-              <w:t>》，《</w:t>
+              <w:t>》，</w:t>
+            </w:r>
+            <w:r>
+              <w:rPr>
+                <w:rFonts w:hint="eastAsia"/>
+                <w:szCs w:val="21"/>
+              </w:rPr>
+              <w:t>《测试用例</w:t>
+            </w:r>
+            <w:r>
+              <w:rPr>
+                <w:rFonts w:hint="eastAsia"/>
+                <w:szCs w:val="21"/>
+              </w:rPr>
+              <w:t>_Sprint</w:t>
+            </w:r>
+            <w:r>
+              <w:rPr>
+                <w:szCs w:val="21"/>
+              </w:rPr>
+              <w:t>3</w:t>
+            </w:r>
+            <w:r>
+              <w:rPr>
+                <w:rFonts w:hint="eastAsia"/>
+                <w:szCs w:val="21"/>
+              </w:rPr>
+              <w:t>》，</w:t>
+            </w:r>
+            <w:r>
+              <w:rPr>
+                <w:rFonts w:hint="eastAsia"/>
+                <w:szCs w:val="21"/>
+              </w:rPr>
+              <w:t>《</w:t>
             </w:r>
             <w:r>
               <w:rPr>
@@ -1673,68 +2897,128 @@
                 <w:rFonts w:hint="eastAsia"/>
                 <w:szCs w:val="21"/>
               </w:rPr>
-              <w:t>原型实现：</w:t>
-            </w:r>
-            <w:r>
-              <w:rPr>
-                <w:rFonts w:hint="eastAsia"/>
-                <w:szCs w:val="21"/>
-              </w:rPr>
-              <w:t>云端和边缘</w:t>
-            </w:r>
-            <w:r>
-              <w:rPr>
-                <w:rFonts w:hint="eastAsia"/>
-                <w:szCs w:val="21"/>
-              </w:rPr>
-              <w:t>端</w:t>
-            </w:r>
-            <w:r>
-              <w:rPr>
-                <w:rFonts w:hint="eastAsia"/>
-                <w:szCs w:val="21"/>
+              <w:t>功能代码：</w:t>
+            </w:r>
+            <w:r>
+              <w:rPr>
+                <w:szCs w:val="21"/>
+              </w:rPr>
+              <w:t xml:space="preserve"> </w:t>
+            </w:r>
+            <w:r>
+              <w:rPr>
+                <w:rFonts w:hint="eastAsia"/>
+                <w:szCs w:val="21"/>
+              </w:rPr>
+              <w:t>在版本</w:t>
+            </w:r>
+            <w:r>
+              <w:rPr>
+                <w:rFonts w:hint="eastAsia"/>
+                <w:szCs w:val="21"/>
+              </w:rPr>
+              <w:t>1</w:t>
+            </w:r>
+            <w:r>
+              <w:rPr>
+                <w:rFonts w:hint="eastAsia"/>
+                <w:szCs w:val="21"/>
+              </w:rPr>
+              <w:t>的基础上，</w:t>
+            </w:r>
+            <w:r>
+              <w:rPr>
+                <w:rFonts w:hint="eastAsia"/>
+                <w:lang w:eastAsia="zh-Hans"/>
+              </w:rPr>
+              <w:t>实现</w:t>
+            </w:r>
+            <w:r>
+              <w:rPr>
+                <w:rFonts w:hint="eastAsia"/>
+                <w:lang w:eastAsia="zh-Hans"/>
+              </w:rPr>
+              <w:t>较</w:t>
+            </w:r>
+            <w:r>
+              <w:rPr>
+                <w:rFonts w:hint="eastAsia"/>
+                <w:lang w:eastAsia="zh-Hans"/>
+              </w:rPr>
+              <w:t>高优先级</w:t>
+            </w:r>
+            <w:r>
+              <w:rPr>
+                <w:rFonts w:hint="eastAsia"/>
+                <w:lang w:eastAsia="zh-Hans"/>
               </w:rPr>
               <w:t>的</w:t>
             </w:r>
             <w:r>
               <w:rPr>
                 <w:rFonts w:hint="eastAsia"/>
-                <w:szCs w:val="21"/>
-              </w:rPr>
-              <w:t>界面原型；</w:t>
-            </w:r>
-            <w:r>
-              <w:rPr>
-                <w:rFonts w:hint="eastAsia"/>
-                <w:szCs w:val="21"/>
-              </w:rPr>
-              <w:t>云端和边缘端的</w:t>
-            </w:r>
-            <w:r>
-              <w:rPr>
-                <w:rFonts w:hint="eastAsia"/>
-                <w:szCs w:val="21"/>
-              </w:rPr>
-              <w:t>技术架构原型</w:t>
-            </w:r>
-            <w:r>
-              <w:rPr>
-                <w:rFonts w:hint="eastAsia"/>
-                <w:szCs w:val="21"/>
-              </w:rPr>
-              <w:t>；</w:t>
-            </w:r>
-            <w:r>
-              <w:rPr>
-                <w:rFonts w:hint="eastAsia"/>
-                <w:szCs w:val="21"/>
-              </w:rPr>
-              <w:t>设备端模拟原型</w:t>
-            </w:r>
-            <w:r>
-              <w:rPr>
-                <w:rFonts w:hint="eastAsia"/>
-                <w:szCs w:val="21"/>
+                <w:lang w:eastAsia="zh-Hans"/>
+              </w:rPr>
+              <w:t>核心功能</w:t>
+            </w:r>
+            <w:r>
+              <w:rPr>
+                <w:rFonts w:hint="eastAsia"/>
+                <w:lang w:eastAsia="zh-Hans"/>
+              </w:rPr>
+              <w:t>部分</w:t>
+            </w:r>
+            <w:r>
+              <w:rPr>
+                <w:rFonts w:hint="eastAsia"/>
+              </w:rPr>
+              <w:t>，</w:t>
+            </w:r>
+            <w:r>
+              <w:rPr>
+                <w:rFonts w:hint="eastAsia"/>
+              </w:rPr>
+              <w:t>包括</w:t>
+            </w:r>
+            <w:r>
+              <w:rPr>
+                <w:rFonts w:hint="eastAsia"/>
+              </w:rPr>
+              <w:t>边缘端的状态可视化、</w:t>
+            </w:r>
+            <w:r>
+              <w:rPr>
+                <w:rFonts w:hint="eastAsia"/>
+              </w:rPr>
+              <w:t>云边协同的</w:t>
+            </w:r>
+            <w:r>
+              <w:rPr>
+                <w:rFonts w:hint="eastAsia"/>
+              </w:rPr>
+              <w:t>生产流程控制、</w:t>
+            </w:r>
+            <w:r>
+              <w:rPr>
+                <w:rFonts w:hint="eastAsia"/>
+              </w:rPr>
+              <w:t>边缘端的指令接收与下发、</w:t>
+            </w:r>
+            <w:r>
+              <w:rPr>
+                <w:rFonts w:hint="eastAsia"/>
+              </w:rPr>
+              <w:t>状态反馈响应</w:t>
+            </w:r>
+            <w:r>
+              <w:rPr>
+                <w:rFonts w:hint="eastAsia"/>
+              </w:rPr>
+              <w:t>等</w:t>
+            </w:r>
+            <w:r>
+              <w:rPr>
+                <w:rFonts w:hint="eastAsia"/>
               </w:rPr>
               <w:t>。</w:t>
             </w:r>
@@ -1757,110 +3041,56 @@
             <w:r>
               <w:rPr>
                 <w:rFonts w:hint="eastAsia"/>
-                <w:szCs w:val="21"/>
-              </w:rPr>
-              <w:t>功能代码：</w:t>
-            </w:r>
-            <w:r>
-              <w:rPr>
-                <w:szCs w:val="21"/>
-              </w:rPr>
-              <w:t xml:space="preserve"> </w:t>
-            </w:r>
-            <w:r>
-              <w:rPr>
-                <w:rFonts w:hint="eastAsia"/>
-                <w:lang w:eastAsia="zh-Hans"/>
-              </w:rPr>
-              <w:t>实现高优先级核心功能模块及</w:t>
-            </w:r>
-            <w:r>
-              <w:rPr>
-                <w:rFonts w:hint="eastAsia"/>
-              </w:rPr>
-              <w:t>其</w:t>
-            </w:r>
-            <w:r>
-              <w:rPr>
-                <w:rFonts w:hint="eastAsia"/>
-                <w:lang w:eastAsia="zh-Hans"/>
-              </w:rPr>
-              <w:t>前端用户界面的开发</w:t>
-            </w:r>
-            <w:r>
-              <w:rPr>
-                <w:rFonts w:hint="eastAsia"/>
-              </w:rPr>
-              <w:t>，</w:t>
-            </w:r>
-            <w:r>
-              <w:rPr>
-                <w:rFonts w:hint="eastAsia"/>
-              </w:rPr>
-              <w:t>包括</w:t>
-            </w:r>
-            <w:r>
-              <w:rPr>
-                <w:rFonts w:hint="eastAsia"/>
-              </w:rPr>
-              <w:t>设备数字建模</w:t>
-            </w:r>
-            <w:r>
-              <w:rPr>
-                <w:rFonts w:hint="eastAsia"/>
-                <w:lang w:eastAsia="zh-Hans"/>
-              </w:rPr>
-              <w:t>、数据</w:t>
-            </w:r>
-            <w:r>
-              <w:rPr>
-                <w:rFonts w:hint="eastAsia"/>
-              </w:rPr>
-              <w:t>转换</w:t>
-            </w:r>
-            <w:r>
-              <w:rPr>
-                <w:rFonts w:hint="eastAsia"/>
-                <w:lang w:eastAsia="zh-Hans"/>
-              </w:rPr>
-              <w:t>、</w:t>
-            </w:r>
-            <w:r>
-              <w:rPr>
-                <w:rFonts w:hint="eastAsia"/>
-              </w:rPr>
-              <w:t>数据接收与发送</w:t>
-            </w:r>
-            <w:r>
-              <w:rPr>
-                <w:rFonts w:hint="eastAsia"/>
-                <w:lang w:eastAsia="zh-Hans"/>
-              </w:rPr>
-              <w:t>、</w:t>
-            </w:r>
-            <w:r>
-              <w:rPr>
-                <w:rFonts w:hint="eastAsia"/>
-              </w:rPr>
-              <w:t>数据管理与存储、数据可视化</w:t>
-            </w:r>
-            <w:r>
-              <w:rPr>
-                <w:rFonts w:hint="eastAsia"/>
-              </w:rPr>
-              <w:t>等</w:t>
-            </w:r>
-            <w:r>
-              <w:rPr>
-                <w:rFonts w:hint="eastAsia"/>
-              </w:rPr>
-              <w:t>，并</w:t>
-            </w:r>
-            <w:r>
-              <w:rPr>
-                <w:rFonts w:hint="eastAsia"/>
-              </w:rPr>
-              <w:t>进行测试。</w:t>
+              </w:rPr>
+              <w:t>测试与发布：</w:t>
+            </w:r>
+            <w:r>
+              <w:rPr>
+                <w:rFonts w:hint="eastAsia"/>
+              </w:rPr>
+              <w:t>依据</w:t>
+            </w:r>
+            <w:r>
+              <w:rPr>
+                <w:rFonts w:hint="eastAsia"/>
+              </w:rPr>
+              <w:t>迭代计划和</w:t>
+            </w:r>
+            <w:r>
+              <w:rPr>
+                <w:rFonts w:hint="eastAsia"/>
+              </w:rPr>
+              <w:t>测试计划文档设计测试用例</w:t>
+            </w:r>
+            <w:r>
+              <w:rPr>
+                <w:rFonts w:hint="eastAsia"/>
+              </w:rPr>
+              <w:t>并进行</w:t>
+            </w:r>
+            <w:r>
+              <w:rPr>
+                <w:rFonts w:hint="eastAsia"/>
+              </w:rPr>
+              <w:t>测试。</w:t>
+            </w:r>
+            <w:r>
+              <w:rPr>
+                <w:rFonts w:hint="eastAsia"/>
+              </w:rPr>
+              <w:t>测试通过后发布版本</w:t>
+            </w:r>
+            <w:r>
+              <w:rPr>
+                <w:rFonts w:hint="eastAsia"/>
+              </w:rPr>
+              <w:t>2</w:t>
+            </w:r>
+            <w:r>
+              <w:rPr>
+                <w:rFonts w:hint="eastAsia"/>
+              </w:rPr>
+              <w:t>。</w:t>
             </w:r>
           </w:p>
         </w:tc>
@@ -1890,6 +3120,7 @@
                 <w:rFonts w:hint="eastAsia"/>
                 <w:szCs w:val="21"/>
               </w:rPr>
+              <w:lastRenderedPageBreak/>
               <w:t>主要的风险和应对方案：</w:t>
             </w:r>
           </w:p>
@@ -2070,28 +3301,56 @@
                 <w:rFonts w:hint="eastAsia"/>
                 <w:szCs w:val="21"/>
               </w:rPr>
-              <w:t>风险描述：开发人员对于</w:t>
-            </w:r>
-            <w:r>
-              <w:rPr>
-                <w:rFonts w:hint="eastAsia"/>
-                <w:szCs w:val="21"/>
-              </w:rPr>
-              <w:t>异构数据处理方案的架构</w:t>
-            </w:r>
-            <w:r>
-              <w:rPr>
-                <w:rFonts w:hint="eastAsia"/>
-                <w:szCs w:val="21"/>
-              </w:rPr>
-              <w:t>完整性和</w:t>
-            </w:r>
-            <w:r>
-              <w:rPr>
-                <w:rFonts w:hint="eastAsia"/>
-                <w:szCs w:val="21"/>
-              </w:rPr>
-              <w:t>兼容性还没有充分考虑。</w:t>
+              <w:t>风险描述：开发人员</w:t>
+            </w:r>
+            <w:r>
+              <w:rPr>
+                <w:rFonts w:hint="eastAsia"/>
+                <w:szCs w:val="21"/>
+              </w:rPr>
+              <w:t>认为</w:t>
+            </w:r>
+            <w:r>
+              <w:rPr>
+                <w:rFonts w:hint="eastAsia"/>
+                <w:szCs w:val="21"/>
+              </w:rPr>
+              <w:t>流程控制和协议语义化</w:t>
+            </w:r>
+            <w:r>
+              <w:rPr>
+                <w:rFonts w:hint="eastAsia"/>
+                <w:szCs w:val="21"/>
+              </w:rPr>
+              <w:t>功能部分</w:t>
+            </w:r>
+            <w:r>
+              <w:rPr>
+                <w:rFonts w:hint="eastAsia"/>
+                <w:szCs w:val="21"/>
+              </w:rPr>
+              <w:t>的实现</w:t>
+            </w:r>
+            <w:r>
+              <w:rPr>
+                <w:rFonts w:hint="eastAsia"/>
+                <w:szCs w:val="21"/>
+              </w:rPr>
+              <w:t>方案</w:t>
+            </w:r>
+            <w:r>
+              <w:rPr>
+                <w:rFonts w:hint="eastAsia"/>
+                <w:szCs w:val="21"/>
+              </w:rPr>
+              <w:t>存在复杂性、兼容性等方面的挑战</w:t>
+            </w:r>
+            <w:r>
+              <w:rPr>
+                <w:rFonts w:hint="eastAsia"/>
+                <w:szCs w:val="21"/>
+              </w:rPr>
+              <w:t>。</w:t>
             </w:r>
           </w:p>
           <w:p>
@@ -2168,29 +3427,201 @@
               </w:rPr>
               <w:t>。</w:t>
             </w:r>
+            <w:r>
+              <w:rPr>
+                <w:rFonts w:hint="eastAsia"/>
+                <w:szCs w:val="21"/>
+              </w:rPr>
+              <w:t>每日</w:t>
+            </w:r>
+            <w:r>
+              <w:rPr>
+                <w:rFonts w:hint="eastAsia"/>
+                <w:szCs w:val="21"/>
+              </w:rPr>
+              <w:t>站会</w:t>
+            </w:r>
+            <w:r>
+              <w:rPr>
+                <w:rFonts w:hint="eastAsia"/>
+                <w:szCs w:val="21"/>
+              </w:rPr>
+              <w:t>及时说明开发过程中遇到的问题，</w:t>
+            </w:r>
+            <w:r>
+              <w:rPr>
+                <w:rFonts w:hint="eastAsia"/>
+                <w:szCs w:val="21"/>
+              </w:rPr>
+              <w:t>以便小组成员及时探讨解决方案，</w:t>
+            </w:r>
+            <w:r>
+              <w:rPr>
+                <w:rFonts w:hint="eastAsia"/>
+                <w:szCs w:val="21"/>
+              </w:rPr>
+              <w:t>保证项目进度和开发质量</w:t>
+            </w:r>
+            <w:r>
+              <w:rPr>
+                <w:rFonts w:hint="eastAsia"/>
+                <w:szCs w:val="21"/>
+              </w:rPr>
+              <w:t>。</w:t>
+            </w:r>
           </w:p>
-        </w:tc>
-      </w:tr>
-      <w:tr>
-        <w:tc>
-          <w:tcPr>
-            <w:tcW w:w="8593" w:type="dxa"/>
-            <w:gridSpan w:val="4"/>
-            <w:tcBorders>
-              <w:left w:val="single" w:sz="4" w:space="0" w:color="auto"/>
-              <w:right w:val="single" w:sz="4" w:space="0" w:color="auto"/>
-            </w:tcBorders>
-            <w:shd w:val="clear" w:color="auto" w:fill="auto"/>
-          </w:tcPr>
           <w:p>
             <w:pPr>
+              <w:pStyle w:val="1"/>
+              <w:numPr>
+                <w:ilvl w:val="0"/>
+                <w:numId w:val="2"/>
+              </w:numPr>
               <w:adjustRightInd w:val="0"/>
               <w:snapToGrid w:val="0"/>
               <w:spacing w:line="460" w:lineRule="atLeast"/>
+              <w:ind w:firstLineChars="0"/>
               <w:rPr>
                 <w:szCs w:val="21"/>
               </w:rPr>
             </w:pPr>
+            <w:r>
+              <w:rPr>
+                <w:rFonts w:hint="eastAsia"/>
+                <w:szCs w:val="21"/>
+              </w:rPr>
+              <w:t>质量风险：</w:t>
+            </w:r>
+          </w:p>
+          <w:p>
+            <w:pPr>
+              <w:pStyle w:val="1"/>
+              <w:adjustRightInd w:val="0"/>
+              <w:snapToGrid w:val="0"/>
+              <w:spacing w:line="460" w:lineRule="atLeast"/>
+              <w:ind w:left="360" w:firstLineChars="0" w:firstLine="0"/>
+              <w:rPr>
+                <w:szCs w:val="21"/>
+              </w:rPr>
+            </w:pPr>
+            <w:r>
+              <w:rPr>
+                <w:rFonts w:hint="eastAsia"/>
+                <w:szCs w:val="21"/>
+              </w:rPr>
+              <w:t>风险描述：</w:t>
+            </w:r>
+            <w:r>
+              <w:rPr>
+                <w:rFonts w:hint="eastAsia"/>
+                <w:szCs w:val="21"/>
+              </w:rPr>
+              <w:t>开发人员在进度紧张</w:t>
+            </w:r>
+            <w:r>
+              <w:rPr>
+                <w:rFonts w:hint="eastAsia"/>
+                <w:szCs w:val="21"/>
+              </w:rPr>
+              <w:t>、资源较少的情况下，</w:t>
+            </w:r>
+            <w:r>
+              <w:rPr>
+                <w:rFonts w:hint="eastAsia"/>
+                <w:szCs w:val="21"/>
+              </w:rPr>
+              <w:t>可能存在代码质量漏洞。</w:t>
+            </w:r>
+          </w:p>
+          <w:p>
+            <w:pPr>
+              <w:pStyle w:val="1"/>
+              <w:adjustRightInd w:val="0"/>
+              <w:snapToGrid w:val="0"/>
+              <w:spacing w:line="460" w:lineRule="atLeast"/>
+              <w:ind w:left="360" w:firstLineChars="0" w:firstLine="0"/>
+              <w:rPr>
+                <w:rFonts w:hint="eastAsia"/>
+                <w:szCs w:val="21"/>
+              </w:rPr>
+            </w:pPr>
+            <w:r>
+              <w:rPr>
+                <w:rFonts w:hint="eastAsia"/>
+                <w:szCs w:val="21"/>
+              </w:rPr>
+              <w:t>应对方案：</w:t>
+            </w:r>
+            <w:r>
+              <w:rPr>
+                <w:rFonts w:hint="eastAsia"/>
+                <w:szCs w:val="21"/>
+              </w:rPr>
+              <w:t>对复杂功能部分进行源代码的小组内评审</w:t>
+            </w:r>
+            <w:r>
+              <w:rPr>
+                <w:rFonts w:hint="eastAsia"/>
+                <w:szCs w:val="21"/>
+              </w:rPr>
+              <w:t>；</w:t>
+            </w:r>
+            <w:r>
+              <w:rPr>
+                <w:rFonts w:hint="eastAsia"/>
+                <w:szCs w:val="21"/>
+              </w:rPr>
+              <w:t>进行多轮测试，</w:t>
+            </w:r>
+            <w:r>
+              <w:rPr>
+                <w:rFonts w:hint="eastAsia"/>
+                <w:szCs w:val="21"/>
+              </w:rPr>
+              <w:t>特别针对</w:t>
+            </w:r>
+            <w:r>
+              <w:rPr>
+                <w:rFonts w:hint="eastAsia"/>
+                <w:szCs w:val="21"/>
+              </w:rPr>
+              <w:t>核心功能、复杂</w:t>
+            </w:r>
+            <w:r>
+              <w:rPr>
+                <w:rFonts w:hint="eastAsia"/>
+                <w:szCs w:val="21"/>
+              </w:rPr>
+              <w:t>功能部分重点进行测试，</w:t>
+            </w:r>
+            <w:r>
+              <w:rPr>
+                <w:rFonts w:hint="eastAsia"/>
+                <w:szCs w:val="21"/>
+              </w:rPr>
+              <w:t>形成测试报告对软件质量进行评估，</w:t>
+            </w:r>
+            <w:r>
+              <w:rPr>
+                <w:rFonts w:hint="eastAsia"/>
+                <w:szCs w:val="21"/>
+              </w:rPr>
+              <w:t>从而项目质量</w:t>
+            </w:r>
+            <w:r>
+              <w:rPr>
+                <w:rFonts w:hint="eastAsia"/>
+                <w:szCs w:val="21"/>
+              </w:rPr>
+              <w:t>符合计划书</w:t>
+            </w:r>
+            <w:r>
+              <w:rPr>
+                <w:rFonts w:hint="eastAsia"/>
+                <w:szCs w:val="21"/>
+              </w:rPr>
+              <w:t>。</w:t>
+            </w:r>
           </w:p>
         </w:tc>
       </w:tr>

</xml_diff>